<commit_message>
MIB e classes feitas
</commit_message>
<xml_diff>
--- a/Relatorio_GR.docx
+++ b/Relatorio_GR.docx
@@ -313,62 +313,41 @@
         <w:pStyle w:val="Corpodetexto"/>
         <w:jc w:val="center"/>
         <w:rPr>
+          <w:rFonts w:ascii="Arial" w:hAnsi="Arial" w:cs="Arial"/>
+          <w:b/>
+          <w:sz w:val="44"/>
+          <w:szCs w:val="32"/>
+        </w:rPr>
+      </w:pPr>
+      <w:r>
+        <w:rPr>
+          <w:rFonts w:ascii="Arial" w:hAnsi="Arial" w:cs="Arial"/>
+          <w:b/>
+          <w:sz w:val="44"/>
+          <w:szCs w:val="32"/>
+        </w:rPr>
+        <w:t xml:space="preserve">      </w:t>
+      </w:r>
+      <w:r>
+        <w:rPr>
+          <w:rFonts w:ascii="Arial" w:hAnsi="Arial" w:cs="Arial"/>
+          <w:b/>
+          <w:sz w:val="44"/>
+          <w:szCs w:val="32"/>
+        </w:rPr>
+        <w:t>Módulo de Gestão Redes</w:t>
+      </w:r>
+    </w:p>
+    <w:p>
+      <w:pPr>
+        <w:pStyle w:val="Corpodetexto"/>
+        <w:jc w:val="center"/>
+        <w:rPr>
           <w:rFonts w:ascii="Cambria"/>
           <w:b/>
           <w:sz w:val="38"/>
         </w:rPr>
       </w:pPr>
-      <w:r>
-        <w:rPr>
-          <w:rFonts w:ascii="Cambria"/>
-          <w:b/>
-          <w:sz w:val="38"/>
-        </w:rPr>
-        <w:t>M</w:t>
-      </w:r>
-      <w:r>
-        <w:rPr>
-          <w:rFonts w:ascii="Cambria"/>
-          <w:b/>
-          <w:sz w:val="38"/>
-        </w:rPr>
-        <w:t>ó</w:t>
-      </w:r>
-      <w:r>
-        <w:rPr>
-          <w:rFonts w:ascii="Cambria"/>
-          <w:b/>
-          <w:sz w:val="38"/>
-        </w:rPr>
-        <w:t>dulo de Gest</w:t>
-      </w:r>
-      <w:r>
-        <w:rPr>
-          <w:rFonts w:ascii="Cambria"/>
-          <w:b/>
-          <w:sz w:val="38"/>
-        </w:rPr>
-        <w:t>ã</w:t>
-      </w:r>
-      <w:r>
-        <w:rPr>
-          <w:rFonts w:ascii="Cambria"/>
-          <w:b/>
-          <w:sz w:val="38"/>
-        </w:rPr>
-        <w:t>o Redes</w:t>
-      </w:r>
-    </w:p>
-    <w:p>
-      <w:pPr>
-        <w:pStyle w:val="Corpodetexto"/>
-        <w:jc w:val="center"/>
-        <w:rPr>
-          <w:rFonts w:ascii="Cambria"/>
-          <w:b/>
-          <w:sz w:val="38"/>
-        </w:rPr>
-      </w:pPr>
     </w:p>
     <w:p>
       <w:pPr>
@@ -387,7 +366,7 @@
         <w:ind w:left="720"/>
         <w:jc w:val="center"/>
         <w:rPr>
-          <w:rFonts w:ascii="Merriweather" w:eastAsia="Merriweather" w:hAnsi="Merriweather" w:cs="Merriweather"/>
+          <w:rFonts w:eastAsia="Merriweather"/>
           <w:b/>
           <w:sz w:val="30"/>
           <w:szCs w:val="30"/>
@@ -395,7 +374,7 @@
       </w:pPr>
       <w:r>
         <w:rPr>
-          <w:rFonts w:ascii="Merriweather" w:eastAsia="Merriweather" w:hAnsi="Merriweather" w:cs="Merriweather"/>
+          <w:rFonts w:eastAsia="Merriweather"/>
           <w:b/>
           <w:sz w:val="30"/>
           <w:szCs w:val="30"/>
@@ -3990,14 +3969,7 @@
           <w:b/>
           <w:bCs/>
         </w:rPr>
-        <w:t>typeOper</w:t>
-      </w:r>
-      <w:r>
-        <w:rPr>
-          <w:b/>
-          <w:bCs/>
-        </w:rPr>
-        <w:t>:</w:t>
+        <w:t>typeOper:</w:t>
       </w:r>
       <w:r>
         <w:rPr>
@@ -4076,14 +4048,7 @@
           <w:b/>
           <w:bCs/>
         </w:rPr>
-        <w:t>operArg</w:t>
-      </w:r>
-      <w:r>
-        <w:rPr>
-          <w:b/>
-          <w:bCs/>
-        </w:rPr>
-        <w:t>2</w:t>
+        <w:t>operArg2</w:t>
       </w:r>
       <w:r>
         <w:rPr>
@@ -4121,14 +4086,7 @@
           <w:b/>
           <w:bCs/>
         </w:rPr>
-        <w:t>idSource</w:t>
-      </w:r>
-      <w:r>
-        <w:rPr>
-          <w:b/>
-          <w:bCs/>
-        </w:rPr>
-        <w:t>:</w:t>
+        <w:t>idSource:</w:t>
       </w:r>
       <w:r>
         <w:rPr>
@@ -4169,14 +4127,7 @@
           <w:b/>
           <w:bCs/>
         </w:rPr>
-        <w:t>idDestination</w:t>
-      </w:r>
-      <w:r>
-        <w:rPr>
-          <w:b/>
-          <w:bCs/>
-        </w:rPr>
-        <w:t>:</w:t>
+        <w:t>idDestination:</w:t>
       </w:r>
       <w:r>
         <w:rPr>
@@ -5077,6 +5028,7 @@
           <w:rFonts w:ascii="Calibri" w:hAnsi="Calibri" w:cs="Calibri"/>
           <w:b w:val="0"/>
           <w:bCs w:val="0"/>
+          <w:noProof/>
           <w:w w:val="110"/>
           <w:sz w:val="26"/>
           <w:szCs w:val="26"/>
@@ -5727,6 +5679,7 @@
       </w:pPr>
       <w:r>
         <w:rPr>
+          <w:noProof/>
           <w:w w:val="110"/>
         </w:rPr>
         <w:drawing>
@@ -6928,6 +6881,7 @@
           <w:rFonts w:ascii="Calibri" w:hAnsi="Calibri" w:cs="Calibri"/>
           <w:b w:val="0"/>
           <w:bCs w:val="0"/>
+          <w:noProof/>
           <w:w w:val="110"/>
           <w:sz w:val="26"/>
           <w:szCs w:val="26"/>
@@ -9720,8 +9674,8 @@
       </w:pPr>
       <w:bookmarkStart w:id="39" w:name="_Toc120873523"/>
       <w:bookmarkStart w:id="40" w:name="_Toc120884662"/>
-      <w:bookmarkStart w:id="41" w:name="_Toc120697901"/>
-      <w:bookmarkStart w:id="42" w:name="_Toc125119645"/>
+      <w:bookmarkStart w:id="41" w:name="_Toc125119645"/>
+      <w:bookmarkStart w:id="42" w:name="_Toc120697901"/>
       <w:r>
         <w:rPr>
           <w:noProof/>
@@ -9855,7 +9809,7 @@
       </w:r>
       <w:bookmarkEnd w:id="39"/>
       <w:bookmarkEnd w:id="40"/>
-      <w:bookmarkEnd w:id="42"/>
+      <w:bookmarkEnd w:id="41"/>
     </w:p>
     <w:p>
       <w:pPr>
@@ -9888,7 +9842,7 @@
         </w:rPr>
       </w:pPr>
       <w:bookmarkStart w:id="43" w:name="_Toc120884663"/>
-      <w:bookmarkEnd w:id="41"/>
+      <w:bookmarkEnd w:id="42"/>
       <w:r>
         <w:rPr>
           <w:rFonts w:ascii="Calibri" w:hAnsi="Calibri" w:cs="Calibri"/>

</xml_diff>